<commit_message>
Automaton with Simulator GUI Integrated
Automaton with Simulator GUI Integrated but still needs to clean up UI
</commit_message>
<xml_diff>
--- a/Initial-Report/design and requirements-uncompleted.docx
+++ b/Initial-Report/design and requirements-uncompleted.docx
@@ -329,13 +329,7 @@
         <w:rPr>
           <w:rFonts w:ascii="Andalus" w:hAnsi="Andalus" w:cs="Andalus"/>
         </w:rPr>
-        <w:t xml:space="preserve">The application shall allow the user to select one of the available different road networks </w:t>
-      </w:r>
-      <w:r>
-        <w:rPr>
-          <w:rFonts w:ascii="Andalus" w:hAnsi="Andalus" w:cs="Andalus"/>
-        </w:rPr>
-        <w:t xml:space="preserve">(straight road, roundabouts </w:t>
+        <w:t xml:space="preserve">The application shall allow the user to select one of the available different road networks (straight road, roundabouts </w:t>
       </w:r>
       <w:r>
         <w:rPr>
@@ -372,6 +366,12 @@
         <w:rPr>
           <w:rFonts w:ascii="Andalus" w:hAnsi="Andalus" w:cs="Andalus"/>
         </w:rPr>
+        <w:t>//</w:t>
+      </w:r>
+      <w:r>
+        <w:rPr>
+          <w:rFonts w:ascii="Andalus" w:hAnsi="Andalus" w:cs="Andalus"/>
+        </w:rPr>
         <w:t xml:space="preserve">The application shall allow the user to indicate individual behaviors (reckless, cautious, </w:t>
       </w:r>
       <w:r>
@@ -403,6 +403,14 @@
         <w:rPr>
           <w:rFonts w:ascii="Andalus" w:hAnsi="Andalus" w:cs="Andalus"/>
         </w:rPr>
+        <w:t>//</w:t>
+      </w:r>
+      <w:bookmarkStart w:id="0" w:name="_GoBack"/>
+      <w:bookmarkEnd w:id="0"/>
+      <w:r>
+        <w:rPr>
+          <w:rFonts w:ascii="Andalus" w:hAnsi="Andalus" w:cs="Andalus"/>
+        </w:rPr>
         <w:t>The application shall allow the user to decide on particular events (traffic jam or red/green/amber traffic lights).</w:t>
       </w:r>
     </w:p>
@@ -585,7 +593,6 @@
           <w:sz w:val="24"/>
           <w:szCs w:val="24"/>
         </w:rPr>
-        <w:lastRenderedPageBreak/>
         <w:t xml:space="preserve">3.2 </w:t>
       </w:r>
       <w:r>
@@ -678,6 +685,7 @@
         <w:rPr>
           <w:rFonts w:ascii="Andalus" w:hAnsi="Andalus" w:cs="Andalus"/>
         </w:rPr>
+        <w:lastRenderedPageBreak/>
         <w:t xml:space="preserve">This layer is representing the various types of vehicles </w:t>
       </w:r>
       <w:r>
@@ -702,31 +710,7 @@
         <w:rPr>
           <w:rFonts w:ascii="Andalus" w:hAnsi="Andalus" w:cs="Andalus"/>
         </w:rPr>
-        <w:t xml:space="preserve"> represented on the graphical interface as one single cell or two cells based on the vehicle size (one cell for cars and two cells for </w:t>
-      </w:r>
-      <w:r>
-        <w:rPr>
-          <w:rFonts w:ascii="Andalus" w:hAnsi="Andalus" w:cs="Andalus"/>
-        </w:rPr>
-        <w:t>bus/Coaches</w:t>
-      </w:r>
-      <w:r>
-        <w:rPr>
-          <w:rFonts w:ascii="Andalus" w:hAnsi="Andalus" w:cs="Andalus"/>
-        </w:rPr>
-        <w:t>/</w:t>
-      </w:r>
-      <w:r>
-        <w:rPr>
-          <w:rFonts w:ascii="Andalus" w:hAnsi="Andalus" w:cs="Andalus"/>
-        </w:rPr>
-        <w:t>ambulance</w:t>
-      </w:r>
-      <w:r>
-        <w:rPr>
-          <w:rFonts w:ascii="Andalus" w:hAnsi="Andalus" w:cs="Andalus"/>
-        </w:rPr>
-        <w:t xml:space="preserve">).  </w:t>
+        <w:t xml:space="preserve"> represented on the graphical interface as one single cell or two cells based on the vehicle size (one cell for cars and two cells for bus/Coaches/ambulance).  </w:t>
       </w:r>
       <w:r>
         <w:rPr>
@@ -1014,19 +998,7 @@
         <w:rPr>
           <w:rFonts w:ascii="Andalus" w:hAnsi="Andalus" w:cs="Andalus"/>
         </w:rPr>
-        <w:t xml:space="preserve">This layer is designed to add different events. These events could be either road events such as traffic jam and traffic lights or vehicle events such as </w:t>
-      </w:r>
-      <w:r>
-        <w:rPr>
-          <w:rFonts w:ascii="Andalus" w:hAnsi="Andalus" w:cs="Andalus"/>
-        </w:rPr>
-        <w:t>reckless, cautious, or normal</w:t>
-      </w:r>
-      <w:r>
-        <w:rPr>
-          <w:rFonts w:ascii="Andalus" w:hAnsi="Andalus" w:cs="Andalus"/>
-        </w:rPr>
-        <w:t xml:space="preserve">. </w:t>
+        <w:t xml:space="preserve">This layer is designed to add different events. These events could be either road events such as traffic jam and traffic lights or vehicle events such as reckless, cautious, or normal. </w:t>
       </w:r>
       <w:r>
         <w:rPr>
@@ -1112,14 +1084,7 @@
         <w:rPr>
           <w:rFonts w:ascii="Andalus" w:hAnsi="Andalus" w:cs="Andalus"/>
         </w:rPr>
-        <w:t xml:space="preserve">generate results and </w:t>
-      </w:r>
-      <w:r>
-        <w:rPr>
-          <w:rFonts w:ascii="Andalus" w:hAnsi="Andalus" w:cs="Andalus"/>
-        </w:rPr>
-        <w:lastRenderedPageBreak/>
-        <w:t>information</w:t>
+        <w:t>generate results and information</w:t>
       </w:r>
       <w:r>
         <w:rPr>
@@ -1193,8 +1158,6 @@
         </w:rPr>
         <w:t xml:space="preserve"> the</w:t>
       </w:r>
-      <w:bookmarkStart w:id="0" w:name="_GoBack"/>
-      <w:bookmarkEnd w:id="0"/>
       <w:r>
         <w:rPr>
           <w:rFonts w:ascii="Andalus" w:hAnsi="Andalus" w:cs="Andalus"/>

</xml_diff>